<commit_message>
Added design layout and reference images v1
</commit_message>
<xml_diff>
--- a/DevNotes/Project Brief.docx
+++ b/DevNotes/Project Brief.docx
@@ -68,7 +68,14 @@
           <w:b/>
           <w:bCs/>
         </w:rPr>
-        <w:t xml:space="preserve"> Brief — Untitled Game</w:t>
+        <w:t xml:space="preserve"> Brief — </w:t>
+      </w:r>
+      <w:r>
+        <w:rPr>
+          <w:b/>
+          <w:bCs/>
+        </w:rPr>
+        <w:t>“Demons &amp; Dragons” Game</w:t>
       </w:r>
     </w:p>
     <w:p>
@@ -79,15 +86,19 @@
         <w:t>Prepared by Karim Zouak</w:t>
       </w:r>
       <w:r>
-        <w:t xml:space="preserve"> – 25.02.22</w:t>
-      </w:r>
-    </w:p>
-    <w:p>
-      <w:pPr>
-        <w:jc w:val="both"/>
-      </w:pPr>
-      <w:bookmarkStart w:id="0" w:name="_GoBack"/>
-      <w:bookmarkEnd w:id="0"/>
+        <w:t xml:space="preserve"> – 2</w:t>
+      </w:r>
+      <w:r>
+        <w:t>8</w:t>
+      </w:r>
+      <w:r>
+        <w:t>.02.22</w:t>
+      </w:r>
+    </w:p>
+    <w:p>
+      <w:pPr>
+        <w:jc w:val="both"/>
+      </w:pPr>
     </w:p>
     <w:p>
       <w:pPr>
@@ -938,9 +949,535 @@
       </w:r>
     </w:p>
     <w:p>
-      <w:pPr>
-        <w:jc w:val="both"/>
-      </w:pPr>
+      <w:r>
+        <w:br w:type="page"/>
+      </w:r>
+    </w:p>
+    <w:p>
+      <w:pPr>
+        <w:jc w:val="both"/>
+      </w:pPr>
+      <w:r>
+        <w:lastRenderedPageBreak/>
+        <w:t>Layouts</w:t>
+      </w:r>
+    </w:p>
+    <w:p>
+      <w:pPr>
+        <w:jc w:val="both"/>
+      </w:pPr>
+    </w:p>
+    <w:p>
+      <w:pPr>
+        <w:jc w:val="both"/>
+      </w:pPr>
+    </w:p>
+    <w:p>
+      <w:pPr>
+        <w:jc w:val="both"/>
+      </w:pPr>
+      <w:r>
+        <w:rPr>
+          <w:noProof/>
+        </w:rPr>
+        <w:drawing>
+          <wp:inline distT="0" distB="0" distL="0" distR="0" wp14:anchorId="63840116" wp14:editId="5A2AA7C5">
+            <wp:extent cx="5727700" cy="4716145"/>
+            <wp:effectExtent l="0" t="0" r="0" b="0"/>
+            <wp:docPr id="5" name="Picture 5"/>
+            <wp:cNvGraphicFramePr>
+              <a:graphicFrameLocks xmlns:a="http://schemas.openxmlformats.org/drawingml/2006/main" noChangeAspect="1"/>
+            </wp:cNvGraphicFramePr>
+            <a:graphic xmlns:a="http://schemas.openxmlformats.org/drawingml/2006/main">
+              <a:graphicData uri="http://schemas.openxmlformats.org/drawingml/2006/picture">
+                <pic:pic xmlns:pic="http://schemas.openxmlformats.org/drawingml/2006/picture">
+                  <pic:nvPicPr>
+                    <pic:cNvPr id="5" name="Screenshot 2022-02-28 at 18.28.18.png"/>
+                    <pic:cNvPicPr/>
+                  </pic:nvPicPr>
+                  <pic:blipFill>
+                    <a:blip r:embed="rId7" cstate="print">
+                      <a:extLst>
+                        <a:ext uri="{28A0092B-C50C-407E-A947-70E740481C1C}">
+                          <a14:useLocalDpi xmlns:a14="http://schemas.microsoft.com/office/drawing/2010/main" val="0"/>
+                        </a:ext>
+                      </a:extLst>
+                    </a:blip>
+                    <a:stretch>
+                      <a:fillRect/>
+                    </a:stretch>
+                  </pic:blipFill>
+                  <pic:spPr>
+                    <a:xfrm>
+                      <a:off x="0" y="0"/>
+                      <a:ext cx="5727700" cy="4716145"/>
+                    </a:xfrm>
+                    <a:prstGeom prst="rect">
+                      <a:avLst/>
+                    </a:prstGeom>
+                  </pic:spPr>
+                </pic:pic>
+              </a:graphicData>
+            </a:graphic>
+          </wp:inline>
+        </w:drawing>
+      </w:r>
+    </w:p>
+    <w:p>
+      <w:r>
+        <w:t>Main level</w:t>
+      </w:r>
+    </w:p>
+    <w:p/>
+    <w:p/>
+    <w:p/>
+    <w:p/>
+    <w:p/>
+    <w:p>
+      <w:r>
+        <w:rPr>
+          <w:noProof/>
+        </w:rPr>
+        <w:drawing>
+          <wp:inline distT="0" distB="0" distL="0" distR="0" wp14:anchorId="3173174B" wp14:editId="27517336">
+            <wp:extent cx="2402541" cy="1511489"/>
+            <wp:effectExtent l="0" t="0" r="0" b="0"/>
+            <wp:docPr id="6" name="Picture 6"/>
+            <wp:cNvGraphicFramePr>
+              <a:graphicFrameLocks xmlns:a="http://schemas.openxmlformats.org/drawingml/2006/main" noChangeAspect="1"/>
+            </wp:cNvGraphicFramePr>
+            <a:graphic xmlns:a="http://schemas.openxmlformats.org/drawingml/2006/main">
+              <a:graphicData uri="http://schemas.openxmlformats.org/drawingml/2006/picture">
+                <pic:pic xmlns:pic="http://schemas.openxmlformats.org/drawingml/2006/picture">
+                  <pic:nvPicPr>
+                    <pic:cNvPr id="6" name="Screenshot 2022-02-28 at 18.28.34.png"/>
+                    <pic:cNvPicPr/>
+                  </pic:nvPicPr>
+                  <pic:blipFill>
+                    <a:blip r:embed="rId8" cstate="print">
+                      <a:extLst>
+                        <a:ext uri="{28A0092B-C50C-407E-A947-70E740481C1C}">
+                          <a14:useLocalDpi xmlns:a14="http://schemas.microsoft.com/office/drawing/2010/main" val="0"/>
+                        </a:ext>
+                      </a:extLst>
+                    </a:blip>
+                    <a:stretch>
+                      <a:fillRect/>
+                    </a:stretch>
+                  </pic:blipFill>
+                  <pic:spPr>
+                    <a:xfrm>
+                      <a:off x="0" y="0"/>
+                      <a:ext cx="2409758" cy="1516029"/>
+                    </a:xfrm>
+                    <a:prstGeom prst="rect">
+                      <a:avLst/>
+                    </a:prstGeom>
+                  </pic:spPr>
+                </pic:pic>
+              </a:graphicData>
+            </a:graphic>
+          </wp:inline>
+        </w:drawing>
+      </w:r>
+    </w:p>
+    <w:p>
+      <w:r>
+        <w:t>Demon Princess’ throne room detail</w:t>
+      </w:r>
+    </w:p>
+    <w:p>
+      <w:r>
+        <w:br w:type="page"/>
+      </w:r>
+      <w:r>
+        <w:rPr>
+          <w:noProof/>
+        </w:rPr>
+        <w:lastRenderedPageBreak/>
+        <w:drawing>
+          <wp:inline distT="0" distB="0" distL="0" distR="0" wp14:anchorId="7ABDA5B9" wp14:editId="588B9282">
+            <wp:extent cx="1909482" cy="1930465"/>
+            <wp:effectExtent l="0" t="0" r="0" b="0"/>
+            <wp:docPr id="8" name="Picture 8"/>
+            <wp:cNvGraphicFramePr>
+              <a:graphicFrameLocks xmlns:a="http://schemas.openxmlformats.org/drawingml/2006/main" noChangeAspect="1"/>
+            </wp:cNvGraphicFramePr>
+            <a:graphic xmlns:a="http://schemas.openxmlformats.org/drawingml/2006/main">
+              <a:graphicData uri="http://schemas.openxmlformats.org/drawingml/2006/picture">
+                <pic:pic xmlns:pic="http://schemas.openxmlformats.org/drawingml/2006/picture">
+                  <pic:nvPicPr>
+                    <pic:cNvPr id="8" name="Screenshot 2022-02-28 at 18.29.45.png"/>
+                    <pic:cNvPicPr/>
+                  </pic:nvPicPr>
+                  <pic:blipFill>
+                    <a:blip r:embed="rId9" cstate="print">
+                      <a:extLst>
+                        <a:ext uri="{28A0092B-C50C-407E-A947-70E740481C1C}">
+                          <a14:useLocalDpi xmlns:a14="http://schemas.microsoft.com/office/drawing/2010/main" val="0"/>
+                        </a:ext>
+                      </a:extLst>
+                    </a:blip>
+                    <a:stretch>
+                      <a:fillRect/>
+                    </a:stretch>
+                  </pic:blipFill>
+                  <pic:spPr>
+                    <a:xfrm>
+                      <a:off x="0" y="0"/>
+                      <a:ext cx="1912819" cy="1933839"/>
+                    </a:xfrm>
+                    <a:prstGeom prst="rect">
+                      <a:avLst/>
+                    </a:prstGeom>
+                  </pic:spPr>
+                </pic:pic>
+              </a:graphicData>
+            </a:graphic>
+          </wp:inline>
+        </w:drawing>
+      </w:r>
+    </w:p>
+    <w:p>
+      <w:r>
+        <w:t>Cut scene to start game — log cabin in forest</w:t>
+      </w:r>
+    </w:p>
+    <w:p/>
+    <w:p/>
+    <w:p>
+      <w:r>
+        <w:br w:type="page"/>
+      </w:r>
+    </w:p>
+    <w:p>
+      <w:pPr>
+        <w:jc w:val="both"/>
+      </w:pPr>
+      <w:r>
+        <w:lastRenderedPageBreak/>
+        <w:t>Image References</w:t>
+      </w:r>
+    </w:p>
+    <w:p>
+      <w:pPr>
+        <w:rPr>
+          <w:rFonts w:ascii="Times New Roman" w:eastAsia="Times New Roman" w:hAnsi="Times New Roman" w:cs="Times New Roman"/>
+          <w:lang w:eastAsia="en-GB"/>
+        </w:rPr>
+      </w:pPr>
+    </w:p>
+    <w:p>
+      <w:pPr>
+        <w:rPr>
+          <w:rFonts w:ascii="Times New Roman" w:eastAsia="Times New Roman" w:hAnsi="Times New Roman" w:cs="Times New Roman"/>
+          <w:lang w:eastAsia="en-GB"/>
+        </w:rPr>
+      </w:pPr>
+      <w:r>
+        <w:rPr>
+          <w:rFonts w:ascii="Times New Roman" w:eastAsia="Times New Roman" w:hAnsi="Times New Roman" w:cs="Times New Roman"/>
+          <w:lang w:eastAsia="en-GB"/>
+        </w:rPr>
+        <w:fldChar w:fldCharType="begin"/>
+      </w:r>
+      <w:r>
+        <w:rPr>
+          <w:rFonts w:ascii="Times New Roman" w:eastAsia="Times New Roman" w:hAnsi="Times New Roman" w:cs="Times New Roman"/>
+          <w:lang w:eastAsia="en-GB"/>
+        </w:rPr>
+        <w:instrText xml:space="preserve"> INCLUDEPICTURE "https://upload.wikimedia.org/wikipedia/commons/5/5b/El_Castillo_de_Predjama.JPG" \* MERGEFORMATINET </w:instrText>
+      </w:r>
+      <w:r>
+        <w:rPr>
+          <w:rFonts w:ascii="Times New Roman" w:eastAsia="Times New Roman" w:hAnsi="Times New Roman" w:cs="Times New Roman"/>
+          <w:lang w:eastAsia="en-GB"/>
+        </w:rPr>
+        <w:fldChar w:fldCharType="separate"/>
+      </w:r>
+      <w:r>
+        <w:rPr>
+          <w:rFonts w:ascii="Times New Roman" w:eastAsia="Times New Roman" w:hAnsi="Times New Roman" w:cs="Times New Roman"/>
+          <w:noProof/>
+          <w:lang w:eastAsia="en-GB"/>
+        </w:rPr>
+        <w:drawing>
+          <wp:inline distT="0" distB="0" distL="0" distR="0" wp14:anchorId="7D805911" wp14:editId="3FE5EB32">
+            <wp:extent cx="5727700" cy="3223895"/>
+            <wp:effectExtent l="0" t="0" r="0" b="1905"/>
+            <wp:docPr id="1" name="Picture 1" descr="Predjama Castle - Wikipedia"/>
+            <wp:cNvGraphicFramePr>
+              <a:graphicFrameLocks xmlns:a="http://schemas.openxmlformats.org/drawingml/2006/main" noChangeAspect="1"/>
+            </wp:cNvGraphicFramePr>
+            <a:graphic xmlns:a="http://schemas.openxmlformats.org/drawingml/2006/main">
+              <a:graphicData uri="http://schemas.openxmlformats.org/drawingml/2006/picture">
+                <pic:pic xmlns:pic="http://schemas.openxmlformats.org/drawingml/2006/picture">
+                  <pic:nvPicPr>
+                    <pic:cNvPr id="0" name="Picture 1" descr="Predjama Castle - Wikipedia"/>
+                    <pic:cNvPicPr>
+                      <a:picLocks noChangeAspect="1" noChangeArrowheads="1"/>
+                    </pic:cNvPicPr>
+                  </pic:nvPicPr>
+                  <pic:blipFill>
+                    <a:blip r:embed="rId10" cstate="print">
+                      <a:extLst>
+                        <a:ext uri="{28A0092B-C50C-407E-A947-70E740481C1C}">
+                          <a14:useLocalDpi xmlns:a14="http://schemas.microsoft.com/office/drawing/2010/main" val="0"/>
+                        </a:ext>
+                      </a:extLst>
+                    </a:blip>
+                    <a:srcRect/>
+                    <a:stretch>
+                      <a:fillRect/>
+                    </a:stretch>
+                  </pic:blipFill>
+                  <pic:spPr bwMode="auto">
+                    <a:xfrm>
+                      <a:off x="0" y="0"/>
+                      <a:ext cx="5727700" cy="3223895"/>
+                    </a:xfrm>
+                    <a:prstGeom prst="rect">
+                      <a:avLst/>
+                    </a:prstGeom>
+                    <a:noFill/>
+                    <a:ln>
+                      <a:noFill/>
+                    </a:ln>
+                  </pic:spPr>
+                </pic:pic>
+              </a:graphicData>
+            </a:graphic>
+          </wp:inline>
+        </w:drawing>
+      </w:r>
+      <w:r>
+        <w:rPr>
+          <w:rFonts w:ascii="Times New Roman" w:eastAsia="Times New Roman" w:hAnsi="Times New Roman" w:cs="Times New Roman"/>
+          <w:lang w:eastAsia="en-GB"/>
+        </w:rPr>
+        <w:fldChar w:fldCharType="end"/>
+      </w:r>
+    </w:p>
+    <w:p>
+      <w:pPr>
+        <w:jc w:val="both"/>
+      </w:pPr>
+      <w:r>
+        <w:t>The castle is built into a cliff face</w:t>
+      </w:r>
+    </w:p>
+    <w:p>
+      <w:pPr>
+        <w:jc w:val="both"/>
+      </w:pPr>
+    </w:p>
+    <w:p>
+      <w:pPr>
+        <w:rPr>
+          <w:rFonts w:ascii="Times New Roman" w:eastAsia="Times New Roman" w:hAnsi="Times New Roman" w:cs="Times New Roman"/>
+          <w:lang w:eastAsia="en-GB"/>
+        </w:rPr>
+      </w:pPr>
+      <w:r>
+        <w:rPr>
+          <w:rFonts w:ascii="Times New Roman" w:eastAsia="Times New Roman" w:hAnsi="Times New Roman" w:cs="Times New Roman"/>
+          <w:lang w:eastAsia="en-GB"/>
+        </w:rPr>
+        <w:fldChar w:fldCharType="begin"/>
+      </w:r>
+      <w:r>
+        <w:rPr>
+          <w:rFonts w:ascii="Times New Roman" w:eastAsia="Times New Roman" w:hAnsi="Times New Roman" w:cs="Times New Roman"/>
+          <w:lang w:eastAsia="en-GB"/>
+        </w:rPr>
+        <w:instrText xml:space="preserve"> INCLUDEPICTURE "https://images.fineartamerica.com/images/artworkimages/mediumlarge/2/forest-clearing-doug-grannell.jpg" \* MERGEFORMATINET </w:instrText>
+      </w:r>
+      <w:r>
+        <w:rPr>
+          <w:rFonts w:ascii="Times New Roman" w:eastAsia="Times New Roman" w:hAnsi="Times New Roman" w:cs="Times New Roman"/>
+          <w:lang w:eastAsia="en-GB"/>
+        </w:rPr>
+        <w:fldChar w:fldCharType="separate"/>
+      </w:r>
+      <w:r>
+        <w:rPr>
+          <w:rFonts w:ascii="Times New Roman" w:eastAsia="Times New Roman" w:hAnsi="Times New Roman" w:cs="Times New Roman"/>
+          <w:noProof/>
+          <w:lang w:eastAsia="en-GB"/>
+        </w:rPr>
+        <w:drawing>
+          <wp:inline distT="0" distB="0" distL="0" distR="0" wp14:anchorId="727CA71E" wp14:editId="33240E74">
+            <wp:extent cx="5727700" cy="3696970"/>
+            <wp:effectExtent l="0" t="0" r="0" b="0"/>
+            <wp:docPr id="2" name="Picture 2" descr="Forest Clearing Photograph by Doug Grannell"/>
+            <wp:cNvGraphicFramePr>
+              <a:graphicFrameLocks xmlns:a="http://schemas.openxmlformats.org/drawingml/2006/main" noChangeAspect="1"/>
+            </wp:cNvGraphicFramePr>
+            <a:graphic xmlns:a="http://schemas.openxmlformats.org/drawingml/2006/main">
+              <a:graphicData uri="http://schemas.openxmlformats.org/drawingml/2006/picture">
+                <pic:pic xmlns:pic="http://schemas.openxmlformats.org/drawingml/2006/picture">
+                  <pic:nvPicPr>
+                    <pic:cNvPr id="0" name="Picture 3" descr="Forest Clearing Photograph by Doug Grannell"/>
+                    <pic:cNvPicPr>
+                      <a:picLocks noChangeAspect="1" noChangeArrowheads="1"/>
+                    </pic:cNvPicPr>
+                  </pic:nvPicPr>
+                  <pic:blipFill>
+                    <a:blip r:embed="rId11">
+                      <a:extLst>
+                        <a:ext uri="{28A0092B-C50C-407E-A947-70E740481C1C}">
+                          <a14:useLocalDpi xmlns:a14="http://schemas.microsoft.com/office/drawing/2010/main" val="0"/>
+                        </a:ext>
+                      </a:extLst>
+                    </a:blip>
+                    <a:srcRect/>
+                    <a:stretch>
+                      <a:fillRect/>
+                    </a:stretch>
+                  </pic:blipFill>
+                  <pic:spPr bwMode="auto">
+                    <a:xfrm>
+                      <a:off x="0" y="0"/>
+                      <a:ext cx="5727700" cy="3696970"/>
+                    </a:xfrm>
+                    <a:prstGeom prst="rect">
+                      <a:avLst/>
+                    </a:prstGeom>
+                    <a:noFill/>
+                    <a:ln>
+                      <a:noFill/>
+                    </a:ln>
+                  </pic:spPr>
+                </pic:pic>
+              </a:graphicData>
+            </a:graphic>
+          </wp:inline>
+        </w:drawing>
+      </w:r>
+      <w:r>
+        <w:rPr>
+          <w:rFonts w:ascii="Times New Roman" w:eastAsia="Times New Roman" w:hAnsi="Times New Roman" w:cs="Times New Roman"/>
+          <w:lang w:eastAsia="en-GB"/>
+        </w:rPr>
+        <w:fldChar w:fldCharType="end"/>
+      </w:r>
+    </w:p>
+    <w:p>
+      <w:pPr>
+        <w:jc w:val="both"/>
+      </w:pPr>
+      <w:r>
+        <w:t>A clearing in the forest where the log cabin is found</w:t>
+      </w:r>
+    </w:p>
+    <w:p>
+      <w:pPr>
+        <w:jc w:val="both"/>
+      </w:pPr>
+    </w:p>
+    <w:p>
+      <w:pPr>
+        <w:rPr>
+          <w:rFonts w:ascii="Times New Roman" w:eastAsia="Times New Roman" w:hAnsi="Times New Roman" w:cs="Times New Roman"/>
+          <w:lang w:eastAsia="en-GB"/>
+        </w:rPr>
+      </w:pPr>
+      <w:r>
+        <w:rPr>
+          <w:rFonts w:ascii="Times New Roman" w:eastAsia="Times New Roman" w:hAnsi="Times New Roman" w:cs="Times New Roman"/>
+          <w:lang w:eastAsia="en-GB"/>
+        </w:rPr>
+        <w:lastRenderedPageBreak/>
+        <w:fldChar w:fldCharType="begin"/>
+      </w:r>
+      <w:r>
+        <w:rPr>
+          <w:rFonts w:ascii="Times New Roman" w:eastAsia="Times New Roman" w:hAnsi="Times New Roman" w:cs="Times New Roman"/>
+          <w:lang w:eastAsia="en-GB"/>
+        </w:rPr>
+        <w:instrText xml:space="preserve"> INCLUDEPICTURE "https://images.ctfassets.net/gxwgulxyxxy1/5HiH9YuHnysc8EOiM0mYuU/971c828c093cc0796741b7438e6d6085/00.jpg?fm=jpg&amp;w=1200" \* MERGEFORMATINET </w:instrText>
+      </w:r>
+      <w:r>
+        <w:rPr>
+          <w:rFonts w:ascii="Times New Roman" w:eastAsia="Times New Roman" w:hAnsi="Times New Roman" w:cs="Times New Roman"/>
+          <w:lang w:eastAsia="en-GB"/>
+        </w:rPr>
+        <w:fldChar w:fldCharType="separate"/>
+      </w:r>
+      <w:r>
+        <w:rPr>
+          <w:rFonts w:ascii="Times New Roman" w:eastAsia="Times New Roman" w:hAnsi="Times New Roman" w:cs="Times New Roman"/>
+          <w:noProof/>
+          <w:lang w:eastAsia="en-GB"/>
+        </w:rPr>
+        <w:drawing>
+          <wp:inline distT="0" distB="0" distL="0" distR="0" wp14:anchorId="094B48FE" wp14:editId="283BEB60">
+            <wp:extent cx="5727700" cy="3220720"/>
+            <wp:effectExtent l="0" t="0" r="0" b="5080"/>
+            <wp:docPr id="3" name="Picture 3" descr="Wooden lodges are a mix of charm and comfort | Vrbo UK"/>
+            <wp:cNvGraphicFramePr>
+              <a:graphicFrameLocks xmlns:a="http://schemas.openxmlformats.org/drawingml/2006/main" noChangeAspect="1"/>
+            </wp:cNvGraphicFramePr>
+            <a:graphic xmlns:a="http://schemas.openxmlformats.org/drawingml/2006/main">
+              <a:graphicData uri="http://schemas.openxmlformats.org/drawingml/2006/picture">
+                <pic:pic xmlns:pic="http://schemas.openxmlformats.org/drawingml/2006/picture">
+                  <pic:nvPicPr>
+                    <pic:cNvPr id="0" name="Picture 5" descr="Wooden lodges are a mix of charm and comfort | Vrbo UK"/>
+                    <pic:cNvPicPr>
+                      <a:picLocks noChangeAspect="1" noChangeArrowheads="1"/>
+                    </pic:cNvPicPr>
+                  </pic:nvPicPr>
+                  <pic:blipFill>
+                    <a:blip r:embed="rId12">
+                      <a:extLst>
+                        <a:ext uri="{28A0092B-C50C-407E-A947-70E740481C1C}">
+                          <a14:useLocalDpi xmlns:a14="http://schemas.microsoft.com/office/drawing/2010/main" val="0"/>
+                        </a:ext>
+                      </a:extLst>
+                    </a:blip>
+                    <a:srcRect/>
+                    <a:stretch>
+                      <a:fillRect/>
+                    </a:stretch>
+                  </pic:blipFill>
+                  <pic:spPr bwMode="auto">
+                    <a:xfrm>
+                      <a:off x="0" y="0"/>
+                      <a:ext cx="5727700" cy="3220720"/>
+                    </a:xfrm>
+                    <a:prstGeom prst="rect">
+                      <a:avLst/>
+                    </a:prstGeom>
+                    <a:noFill/>
+                    <a:ln>
+                      <a:noFill/>
+                    </a:ln>
+                  </pic:spPr>
+                </pic:pic>
+              </a:graphicData>
+            </a:graphic>
+          </wp:inline>
+        </w:drawing>
+      </w:r>
+      <w:r>
+        <w:rPr>
+          <w:rFonts w:ascii="Times New Roman" w:eastAsia="Times New Roman" w:hAnsi="Times New Roman" w:cs="Times New Roman"/>
+          <w:lang w:eastAsia="en-GB"/>
+        </w:rPr>
+        <w:fldChar w:fldCharType="end"/>
+      </w:r>
+    </w:p>
+    <w:p>
+      <w:pPr>
+        <w:jc w:val="both"/>
+      </w:pPr>
+      <w:r>
+        <w:t>A simple log cabin</w:t>
+      </w:r>
+    </w:p>
+    <w:p>
+      <w:bookmarkStart w:id="0" w:name="_GoBack"/>
+      <w:bookmarkEnd w:id="0"/>
     </w:p>
     <w:p>
       <w:pPr>
@@ -963,9 +1500,9 @@
       </w:r>
     </w:p>
     <w:sectPr>
-      <w:headerReference w:type="default" r:id="rId7"/>
-      <w:footerReference w:type="even" r:id="rId8"/>
-      <w:footerReference w:type="default" r:id="rId9"/>
+      <w:headerReference w:type="default" r:id="rId13"/>
+      <w:footerReference w:type="even" r:id="rId14"/>
+      <w:footerReference w:type="default" r:id="rId15"/>
       <w:pgSz w:w="11900" w:h="16840"/>
       <w:pgMar w:top="1440" w:right="1440" w:bottom="1440" w:left="1440" w:header="708" w:footer="708" w:gutter="0"/>
       <w:cols w:space="708"/>

</xml_diff>